<commit_message>
Added the repo link in the One-Pager Project Description.docx file
</commit_message>
<xml_diff>
--- a/One-Pager Project Description.docx
+++ b/One-Pager Project Description.docx
@@ -74,6 +74,14 @@
         </w:rPr>
         <w:t xml:space="preserve">: </w:t>
       </w:r>
+      <w:r>
+        <w:rPr>
+          <w:rFonts w:cs="Arial"/>
+        </w:rPr>
+        <w:t>https://github.com/CodeReaper-10/student-management-system.git</w:t>
+      </w:r>
+      <w:bookmarkStart w:id="1" w:name="_GoBack"/>
+      <w:bookmarkEnd w:id="1"/>
     </w:p>
     <w:p>
       <w:pPr>
@@ -93,21 +101,7 @@
             <w:rStyle w:val="Hyperlink"/>
             <w:rFonts w:cs="Arial"/>
           </w:rPr>
-          <w:t>https://iconic-monitor-374112.el.r</w:t>
-        </w:r>
-        <w:r>
-          <w:rPr>
-            <w:rStyle w:val="Hyperlink"/>
-            <w:rFonts w:cs="Arial"/>
-          </w:rPr>
-          <w:t>.</w:t>
-        </w:r>
-        <w:r>
-          <w:rPr>
-            <w:rStyle w:val="Hyperlink"/>
-            <w:rFonts w:cs="Arial"/>
-          </w:rPr>
-          <w:t>appspot.com/students</w:t>
+          <w:t>https://iconic-monitor-374112.el.r.appspot.com/students</w:t>
         </w:r>
       </w:hyperlink>
     </w:p>
@@ -204,8 +198,8 @@
           <w:sz w:val="22"/>
         </w:rPr>
       </w:pPr>
-      <w:bookmarkStart w:id="1" w:name="_Toc430616677"/>
-      <w:bookmarkStart w:id="2" w:name="_Toc22634010"/>
+      <w:bookmarkStart w:id="2" w:name="_Toc430616677"/>
+      <w:bookmarkStart w:id="3" w:name="_Toc22634010"/>
       <w:r>
         <w:rPr>
           <w:rFonts w:cs="Arial"/>
@@ -227,8 +221,8 @@
         </w:rPr>
         <w:t xml:space="preserve"> immense. Retrieval of information are also difficult and tedious.</w:t>
       </w:r>
-      <w:bookmarkEnd w:id="1"/>
       <w:bookmarkEnd w:id="2"/>
+      <w:bookmarkEnd w:id="3"/>
     </w:p>
     <w:p>
       <w:pPr>
@@ -332,14 +326,7 @@
           <w:rFonts w:cs="Arial"/>
           <w:sz w:val="22"/>
         </w:rPr>
-        <w:t>hard bound paper books/registers</w:t>
-      </w:r>
-      <w:r>
-        <w:rPr>
-          <w:rFonts w:cs="Arial"/>
-          <w:sz w:val="22"/>
-        </w:rPr>
-        <w:t xml:space="preserve"> for student management in an institution</w:t>
+        <w:t>hard bound paper books/registers for student management in an institution</w:t>
       </w:r>
       <w:r>
         <w:rPr>
@@ -638,14 +625,7 @@
           <w:rFonts w:cs="Arial"/>
           <w:sz w:val="22"/>
         </w:rPr>
-        <w:t>Engine</w:t>
-      </w:r>
-      <w:r>
-        <w:rPr>
-          <w:rFonts w:cs="Arial"/>
-          <w:sz w:val="22"/>
-        </w:rPr>
-        <w:t xml:space="preserve"> </w:t>
+        <w:t xml:space="preserve">Engine </w:t>
       </w:r>
       <w:r>
         <w:rPr>
@@ -707,14 +687,7 @@
           <w:rFonts w:cs="Arial"/>
           <w:sz w:val="22"/>
         </w:rPr>
-        <w:t>SQL</w:t>
-      </w:r>
-      <w:r>
-        <w:rPr>
-          <w:rFonts w:cs="Arial"/>
-          <w:sz w:val="22"/>
-        </w:rPr>
-        <w:t xml:space="preserve"> </w:t>
+        <w:t xml:space="preserve">SQL </w:t>
       </w:r>
       <w:r>
         <w:rPr>
@@ -755,14 +728,7 @@
           <w:rFonts w:cs="Arial"/>
           <w:sz w:val="22"/>
         </w:rPr>
-        <w:t>Cloud Storage</w:t>
-      </w:r>
-      <w:r>
-        <w:rPr>
-          <w:rFonts w:cs="Arial"/>
-          <w:sz w:val="22"/>
-        </w:rPr>
-        <w:t xml:space="preserve"> </w:t>
+        <w:t xml:space="preserve">Cloud Storage </w:t>
       </w:r>
       <w:r>
         <w:rPr>
@@ -806,7 +772,9 @@
       <w:r>
         <w:rPr>
           <w:rFonts w:cs="Arial"/>
-          <w:sz w:val="22"/>
+          <w:noProof/>
+          <w:sz w:val="22"/>
+          <w:lang w:val="en-IN" w:eastAsia="en-IN"/>
         </w:rPr>
         <w:drawing>
           <wp:anchor distT="0" distB="0" distL="114300" distR="114300" simplePos="0" relativeHeight="251660288" behindDoc="1" locked="0" layoutInCell="1" allowOverlap="1">
@@ -875,7 +843,9 @@
       <w:r>
         <w:rPr>
           <w:rFonts w:cs="Arial"/>
-          <w:sz w:val="22"/>
+          <w:noProof/>
+          <w:sz w:val="22"/>
+          <w:lang w:val="en-IN" w:eastAsia="en-IN"/>
         </w:rPr>
         <w:drawing>
           <wp:anchor distT="0" distB="0" distL="114300" distR="114300" simplePos="0" relativeHeight="251659264" behindDoc="1" locked="0" layoutInCell="1" allowOverlap="1">
@@ -944,7 +914,9 @@
       <w:r>
         <w:rPr>
           <w:rFonts w:cs="Arial"/>
-          <w:sz w:val="22"/>
+          <w:noProof/>
+          <w:sz w:val="22"/>
+          <w:lang w:val="en-IN" w:eastAsia="en-IN"/>
         </w:rPr>
         <w:drawing>
           <wp:anchor distT="0" distB="0" distL="114300" distR="114300" simplePos="0" relativeHeight="251658240" behindDoc="1" locked="0" layoutInCell="1" allowOverlap="1">
@@ -1088,7 +1060,6 @@
           <w:sz w:val="22"/>
         </w:rPr>
       </w:pPr>
-      <w:bookmarkStart w:id="3" w:name="_GoBack"/>
       <w:r>
         <w:rPr>
           <w:rFonts w:cs="Arial"/>
@@ -1167,7 +1138,6 @@
           </wp:anchor>
         </w:drawing>
       </w:r>
-      <w:bookmarkEnd w:id="3"/>
       <w:r>
         <w:rPr>
           <w:rFonts w:cs="Arial"/>

</xml_diff>

<commit_message>
Edited the One-Pager Project Description.docx file
</commit_message>
<xml_diff>
--- a/One-Pager Project Description.docx
+++ b/One-Pager Project Description.docx
@@ -74,14 +74,31 @@
         </w:rPr>
         <w:t xml:space="preserve">: </w:t>
       </w:r>
-      <w:r>
-        <w:rPr>
-          <w:rFonts w:cs="Arial"/>
-        </w:rPr>
-        <w:t>https://github.com/CodeReaper-10/student-management-system.git</w:t>
-      </w:r>
-      <w:bookmarkStart w:id="1" w:name="_GoBack"/>
-      <w:bookmarkEnd w:id="1"/>
+      <w:hyperlink r:id="rId5" w:history="1">
+        <w:r>
+          <w:rPr>
+            <w:rStyle w:val="Hyperlink"/>
+            <w:rFonts w:cs="Arial"/>
+          </w:rPr>
+          <w:t>https://github.com/CodeReaper-10/studen</w:t>
+        </w:r>
+        <w:bookmarkStart w:id="1" w:name="_GoBack"/>
+        <w:bookmarkEnd w:id="1"/>
+        <w:r>
+          <w:rPr>
+            <w:rStyle w:val="Hyperlink"/>
+            <w:rFonts w:cs="Arial"/>
+          </w:rPr>
+          <w:t>t</w:t>
+        </w:r>
+        <w:r>
+          <w:rPr>
+            <w:rStyle w:val="Hyperlink"/>
+            <w:rFonts w:cs="Arial"/>
+          </w:rPr>
+          <w:t>-management-system.git</w:t>
+        </w:r>
+      </w:hyperlink>
     </w:p>
     <w:p>
       <w:pPr>
@@ -95,7 +112,7 @@
         </w:rPr>
         <w:t xml:space="preserve">Application: </w:t>
       </w:r>
-      <w:hyperlink r:id="rId5" w:history="1">
+      <w:hyperlink r:id="rId6" w:history="1">
         <w:r>
           <w:rPr>
             <w:rStyle w:val="Hyperlink"/>
@@ -808,7 +825,7 @@
                     <pic:cNvPicPr/>
                   </pic:nvPicPr>
                   <pic:blipFill>
-                    <a:blip r:embed="rId6" cstate="print">
+                    <a:blip r:embed="rId7" cstate="print">
                       <a:extLst>
                         <a:ext uri="{28A0092B-C50C-407E-A947-70E740481C1C}">
                           <a14:useLocalDpi xmlns:a14="http://schemas.microsoft.com/office/drawing/2010/main" val="0"/>
@@ -879,7 +896,7 @@
                     <pic:cNvPicPr/>
                   </pic:nvPicPr>
                   <pic:blipFill>
-                    <a:blip r:embed="rId7" cstate="print">
+                    <a:blip r:embed="rId8" cstate="print">
                       <a:extLst>
                         <a:ext uri="{28A0092B-C50C-407E-A947-70E740481C1C}">
                           <a14:useLocalDpi xmlns:a14="http://schemas.microsoft.com/office/drawing/2010/main" val="0"/>
@@ -950,7 +967,7 @@
                     <pic:cNvPicPr/>
                   </pic:nvPicPr>
                   <pic:blipFill>
-                    <a:blip r:embed="rId8" cstate="print">
+                    <a:blip r:embed="rId9" cstate="print">
                       <a:extLst>
                         <a:ext uri="{28A0092B-C50C-407E-A947-70E740481C1C}">
                           <a14:useLocalDpi xmlns:a14="http://schemas.microsoft.com/office/drawing/2010/main" val="0"/>
@@ -1101,7 +1118,7 @@
                     </pic:cNvPicPr>
                   </pic:nvPicPr>
                   <pic:blipFill>
-                    <a:blip r:embed="rId9">
+                    <a:blip r:embed="rId10">
                       <a:extLst>
                         <a:ext uri="{28A0092B-C50C-407E-A947-70E740481C1C}">
                           <a14:useLocalDpi xmlns:a14="http://schemas.microsoft.com/office/drawing/2010/main" val="0"/>

</xml_diff>